<commit_message>
Lab 3 to PC
</commit_message>
<xml_diff>
--- a/Lab2FX/Отчёт ТИ 2.docx
+++ b/Lab2FX/Отчёт ТИ 2.docx
@@ -7274,6 +7274,17 @@
         <w:t>Состояние регистра: (0)000001010101001100(0)(1)100110011000(1)</w:t>
       </w:r>
     </w:p>
+    <w:p/>
+    <w:p>
+      <w:r>
+        <w:t xml:space="preserve">Полный ключ: </w:t>
+      </w:r>
+    </w:p>
+    <w:p>
+      <w:r>
+        <w:t>111111111111111111111111111111111111010101010101000000</w:t>
+      </w:r>
+    </w:p>
     <w:p>
       <w:pPr>
         <w:ind w:firstLine="0"/>
@@ -9061,6 +9072,7 @@
           <w:rFonts w:ascii="Tahoma" w:hAnsi="Tahoma" w:cs="Tahoma"/>
           <w:bCs/>
         </w:rPr>
+        <w:lastRenderedPageBreak/>
         <w:t>���</w:t>
       </w:r>
       <w:proofErr w:type="gramStart"/>
@@ -9274,7 +9286,6 @@
           <w:bCs/>
           <w:lang w:val="en-US"/>
         </w:rPr>
-        <w:lastRenderedPageBreak/>
         <w:tab/>
         <w:t>j</w:t>
       </w:r>
@@ -11753,30 +11764,28 @@
     <w:p/>
     <w:p/>
     <w:p/>
-    <w:p/>
-    <w:p/>
-    <w:p/>
     <w:p>
       <w:pPr>
         <w:rPr>
           <w:b/>
         </w:rPr>
       </w:pPr>
-      <w:r>
-        <w:rPr>
-          <w:b/>
-          <w:lang w:val="en-US"/>
-        </w:rPr>
-        <w:t xml:space="preserve">3 </w:t>
-      </w:r>
-      <w:r>
-        <w:rPr>
-          <w:b/>
-        </w:rPr>
-        <w:t>ОСНОВНОЙ ТЕСТ</w:t>
-      </w:r>
       <w:bookmarkStart w:id="2" w:name="_GoBack"/>
       <w:bookmarkEnd w:id="2"/>
+      <w:r>
+        <w:rPr>
+          <w:b/>
+          <w:lang w:val="en-US"/>
+        </w:rPr>
+        <w:lastRenderedPageBreak/>
+        <w:t xml:space="preserve">3 </w:t>
+      </w:r>
+      <w:r>
+        <w:rPr>
+          <w:b/>
+        </w:rPr>
+        <w:t>ОСНОВНОЙ ТЕСТ</w:t>
+      </w:r>
     </w:p>
     <w:p>
       <w:pPr>
@@ -11978,7 +11987,7 @@
         <w:noProof/>
         <w:lang w:val="ru-RU"/>
       </w:rPr>
-      <w:t>6</w:t>
+      <w:t>17</w:t>
     </w:r>
     <w:r>
       <w:fldChar w:fldCharType="end"/>
@@ -13649,7 +13658,7 @@
 </file>
 
 <file path=customXml/itemProps1.xml><?xml version="1.0" encoding="utf-8"?>
-<ds:datastoreItem xmlns:ds="http://schemas.openxmlformats.org/officeDocument/2006/customXml" ds:itemID="{9C277873-F958-468F-9BA7-42CE500C6CC6}">
+<ds:datastoreItem xmlns:ds="http://schemas.openxmlformats.org/officeDocument/2006/customXml" ds:itemID="{D3EA84C0-A2FC-45E6-BADB-8DE5F36116D3}">
   <ds:schemaRefs>
     <ds:schemaRef ds:uri="http://schemas.openxmlformats.org/officeDocument/2006/bibliography"/>
   </ds:schemaRefs>

</xml_diff>